<commit_message>
fixed part 3, debugging part 4
</commit_message>
<xml_diff>
--- a/Lab-02/Lab-02_report.docx
+++ b/Lab-02/Lab-02_report.docx
@@ -73,48 +73,47 @@
         <w:pStyle w:val="Heading1"/>
         <w:jc w:val="center"/>
         <w:rPr>
+          <w:sz w:val="28"/>
+          <w:szCs w:val="16"/>
+          <w:lang w:eastAsia="ko-KR"/>
+        </w:rPr>
+      </w:pPr>
+      <w:r>
+        <w:rPr>
+          <w:sz w:val="28"/>
+          <w:szCs w:val="16"/>
+        </w:rPr>
+        <w:t>Lab</w:t>
+      </w:r>
+      <w:r>
+        <w:rPr>
+          <w:sz w:val="28"/>
+          <w:szCs w:val="16"/>
+        </w:rPr>
+        <w:t>-0</w:t>
+      </w:r>
+      <w:r>
+        <w:rPr>
+          <w:sz w:val="28"/>
+          <w:szCs w:val="16"/>
+          <w:lang w:eastAsia="ko-KR"/>
+        </w:rPr>
+        <w:t>2</w:t>
+      </w:r>
+      <w:r>
+        <w:rPr>
           <w:rFonts w:hint="eastAsia"/>
           <w:sz w:val="28"/>
           <w:szCs w:val="16"/>
           <w:lang w:eastAsia="ko-KR"/>
         </w:rPr>
-      </w:pPr>
+        <w:t xml:space="preserve"> </w:t>
+      </w:r>
       <w:r>
         <w:rPr>
           <w:sz w:val="28"/>
           <w:szCs w:val="16"/>
         </w:rPr>
-        <w:t>Lab</w:t>
-      </w:r>
-      <w:r>
-        <w:rPr>
-          <w:sz w:val="28"/>
-          <w:szCs w:val="16"/>
-        </w:rPr>
-        <w:t>-0</w:t>
-      </w:r>
-      <w:r>
-        <w:rPr>
-          <w:sz w:val="28"/>
-          <w:szCs w:val="16"/>
-          <w:lang w:eastAsia="ko-KR"/>
-        </w:rPr>
-        <w:t>2</w:t>
-      </w:r>
-      <w:r>
-        <w:rPr>
-          <w:rFonts w:hint="eastAsia"/>
-          <w:sz w:val="28"/>
-          <w:szCs w:val="16"/>
-          <w:lang w:eastAsia="ko-KR"/>
-        </w:rPr>
-        <w:t xml:space="preserve"> </w:t>
-      </w:r>
-      <w:r>
-        <w:rPr>
-          <w:sz w:val="28"/>
-          <w:szCs w:val="16"/>
-        </w:rPr>
         <w:t>Report</w:t>
       </w:r>
     </w:p>
@@ -170,6 +169,7 @@
         <w:rPr>
           <w:sz w:val="22"/>
           <w:szCs w:val="22"/>
+          <w:lang w:val="en-US"/>
         </w:rPr>
       </w:pPr>
       <w:r>
@@ -208,8 +208,17 @@
           <w:szCs w:val="22"/>
         </w:rPr>
         <w:tab/>
-        <w:t>_________________________</w:t>
-      </w:r>
+      </w:r>
+      <w:r>
+        <w:rPr>
+          <w:sz w:val="22"/>
+          <w:szCs w:val="22"/>
+          <w:lang w:val="en-US"/>
+        </w:rPr>
+        <w:t>Section 5/ W6:10 – 8:00p</w:t>
+      </w:r>
+      <w:bookmarkStart w:id="0" w:name="_GoBack"/>
+      <w:bookmarkEnd w:id="0"/>
     </w:p>
     <w:p>
       <w:pPr>
@@ -2252,15 +2261,7 @@
               <w:sz w:val="22"/>
               <w:szCs w:val="22"/>
             </w:rPr>
-            <m:t>C</m:t>
-          </m:r>
-          <m:r>
-            <w:rPr>
-              <w:rFonts w:ascii="Cambria Math" w:hAnsi="Cambria Math"/>
-              <w:sz w:val="22"/>
-              <w:szCs w:val="22"/>
-            </w:rPr>
-            <m:t>out= A</m:t>
+            <m:t>Cout= A</m:t>
           </m:r>
           <m:r>
             <m:rPr>
@@ -2302,15 +2303,7 @@
               <w:sz w:val="22"/>
               <w:szCs w:val="22"/>
             </w:rPr>
-            <m:t>A ⊕C</m:t>
-          </m:r>
-          <m:r>
-            <w:rPr>
-              <w:rFonts w:ascii="Cambria Math" w:hAnsi="Cambria Math"/>
-              <w:sz w:val="22"/>
-              <w:szCs w:val="22"/>
-            </w:rPr>
-            <m:t>in</m:t>
+            <m:t>A ⊕Cin</m:t>
           </m:r>
         </m:oMath>
       </m:oMathPara>
@@ -2327,10 +2320,10 @@
           <w:noProof/>
         </w:rPr>
         <w:drawing>
-          <wp:inline distT="0" distB="0" distL="0" distR="0" wp14:anchorId="229B292E" wp14:editId="5FD3428C">
-            <wp:extent cx="5486400" cy="3470275"/>
-            <wp:effectExtent l="0" t="0" r="0" b="0"/>
-            <wp:docPr id="4" name="Picture 4"/>
+          <wp:inline distT="0" distB="0" distL="0" distR="0" wp14:anchorId="443C6FF1" wp14:editId="0C10CF4E">
+            <wp:extent cx="5486400" cy="3903980"/>
+            <wp:effectExtent l="0" t="0" r="0" b="1270"/>
+            <wp:docPr id="5" name="Picture 5"/>
             <wp:cNvGraphicFramePr>
               <a:graphicFrameLocks xmlns:a="http://schemas.openxmlformats.org/drawingml/2006/main" noChangeAspect="1"/>
             </wp:cNvGraphicFramePr>
@@ -2350,7 +2343,7 @@
                   <pic:spPr>
                     <a:xfrm>
                       <a:off x="0" y="0"/>
-                      <a:ext cx="5486400" cy="3470275"/>
+                      <a:ext cx="5486400" cy="3903980"/>
                     </a:xfrm>
                     <a:prstGeom prst="rect">
                       <a:avLst/>
@@ -2390,6 +2383,62 @@
           <w:szCs w:val="22"/>
         </w:rPr>
       </w:pPr>
+      <w:r>
+        <w:rPr>
+          <w:noProof/>
+          <w:sz w:val="22"/>
+          <w:szCs w:val="22"/>
+        </w:rPr>
+        <w:lastRenderedPageBreak/>
+        <w:drawing>
+          <wp:inline distT="0" distB="0" distL="0" distR="0" wp14:anchorId="442B5C90" wp14:editId="06F13B5A">
+            <wp:extent cx="5476875" cy="3009900"/>
+            <wp:effectExtent l="0" t="0" r="9525" b="0"/>
+            <wp:docPr id="4" name="Picture 4"/>
+            <wp:cNvGraphicFramePr>
+              <a:graphicFrameLocks xmlns:a="http://schemas.openxmlformats.org/drawingml/2006/main" noChangeAspect="1"/>
+            </wp:cNvGraphicFramePr>
+            <a:graphic xmlns:a="http://schemas.openxmlformats.org/drawingml/2006/main">
+              <a:graphicData uri="http://schemas.openxmlformats.org/drawingml/2006/picture">
+                <pic:pic xmlns:pic="http://schemas.openxmlformats.org/drawingml/2006/picture">
+                  <pic:nvPicPr>
+                    <pic:cNvPr id="0" name="Picture 1"/>
+                    <pic:cNvPicPr>
+                      <a:picLocks noChangeAspect="1" noChangeArrowheads="1"/>
+                    </pic:cNvPicPr>
+                  </pic:nvPicPr>
+                  <pic:blipFill>
+                    <a:blip r:embed="rId12" cstate="print">
+                      <a:extLst>
+                        <a:ext uri="{28A0092B-C50C-407E-A947-70E740481C1C}">
+                          <a14:useLocalDpi xmlns:a14="http://schemas.microsoft.com/office/drawing/2010/main" val="0"/>
+                        </a:ext>
+                      </a:extLst>
+                    </a:blip>
+                    <a:srcRect/>
+                    <a:stretch>
+                      <a:fillRect/>
+                    </a:stretch>
+                  </pic:blipFill>
+                  <pic:spPr bwMode="auto">
+                    <a:xfrm>
+                      <a:off x="0" y="0"/>
+                      <a:ext cx="5476875" cy="3009900"/>
+                    </a:xfrm>
+                    <a:prstGeom prst="rect">
+                      <a:avLst/>
+                    </a:prstGeom>
+                    <a:noFill/>
+                    <a:ln>
+                      <a:noFill/>
+                    </a:ln>
+                  </pic:spPr>
+                </pic:pic>
+              </a:graphicData>
+            </a:graphic>
+          </wp:inline>
+        </w:drawing>
+      </w:r>
     </w:p>
     <w:p>
       <w:pPr>
@@ -2444,6 +2493,55 @@
     </w:p>
     <w:p>
       <w:pPr>
+        <w:ind w:left="360"/>
+        <w:rPr>
+          <w:sz w:val="22"/>
+          <w:szCs w:val="22"/>
+        </w:rPr>
+      </w:pPr>
+      <w:r>
+        <w:rPr>
+          <w:noProof/>
+        </w:rPr>
+        <w:drawing>
+          <wp:inline distT="0" distB="0" distL="0" distR="0" wp14:anchorId="328A401B" wp14:editId="0841B923">
+            <wp:extent cx="5486400" cy="3176905"/>
+            <wp:effectExtent l="0" t="0" r="0" b="4445"/>
+            <wp:docPr id="6" name="Picture 6"/>
+            <wp:cNvGraphicFramePr>
+              <a:graphicFrameLocks xmlns:a="http://schemas.openxmlformats.org/drawingml/2006/main" noChangeAspect="1"/>
+            </wp:cNvGraphicFramePr>
+            <a:graphic xmlns:a="http://schemas.openxmlformats.org/drawingml/2006/main">
+              <a:graphicData uri="http://schemas.openxmlformats.org/drawingml/2006/picture">
+                <pic:pic xmlns:pic="http://schemas.openxmlformats.org/drawingml/2006/picture">
+                  <pic:nvPicPr>
+                    <pic:cNvPr id="1" name=""/>
+                    <pic:cNvPicPr/>
+                  </pic:nvPicPr>
+                  <pic:blipFill>
+                    <a:blip r:embed="rId13"/>
+                    <a:stretch>
+                      <a:fillRect/>
+                    </a:stretch>
+                  </pic:blipFill>
+                  <pic:spPr>
+                    <a:xfrm>
+                      <a:off x="0" y="0"/>
+                      <a:ext cx="5486400" cy="3176905"/>
+                    </a:xfrm>
+                    <a:prstGeom prst="rect">
+                      <a:avLst/>
+                    </a:prstGeom>
+                  </pic:spPr>
+                </pic:pic>
+              </a:graphicData>
+            </a:graphic>
+          </wp:inline>
+        </w:drawing>
+      </w:r>
+    </w:p>
+    <w:p>
+      <w:pPr>
         <w:rPr>
           <w:sz w:val="22"/>
           <w:szCs w:val="22"/>
@@ -2524,6 +2622,7 @@
           <w:sz w:val="22"/>
           <w:szCs w:val="22"/>
         </w:rPr>
+        <w:lastRenderedPageBreak/>
         <w:t>How many hours did you spend on this lab?</w:t>
       </w:r>
     </w:p>
@@ -2576,7 +2675,6 @@
                 <w:sz w:val="22"/>
                 <w:szCs w:val="22"/>
               </w:rPr>
-              <w:lastRenderedPageBreak/>
               <w:t>Task</w:t>
             </w:r>
           </w:p>
@@ -2914,8 +3012,6 @@
               </w:rPr>
               <w:t>0 minutes</w:t>
             </w:r>
-            <w:bookmarkStart w:id="0" w:name="_GoBack"/>
-            <w:bookmarkEnd w:id="0"/>
           </w:p>
         </w:tc>
       </w:tr>
@@ -3259,6 +3355,13 @@
                 <w:szCs w:val="22"/>
               </w:rPr>
             </w:pPr>
+            <w:r>
+              <w:rPr>
+                <w:sz w:val="22"/>
+                <w:szCs w:val="22"/>
+              </w:rPr>
+              <w:t>7hr 45 minutes</w:t>
+            </w:r>
           </w:p>
         </w:tc>
       </w:tr>
@@ -3306,6 +3409,22 @@
           <w:szCs w:val="22"/>
         </w:rPr>
       </w:pPr>
+      <w:r>
+        <w:rPr>
+          <w:sz w:val="22"/>
+          <w:szCs w:val="22"/>
+        </w:rPr>
+        <w:t>Allow drawing the semantics to be done by hand or Quartus.  It takes way to long with the drawing tools.</w:t>
+      </w:r>
+    </w:p>
+    <w:p>
+      <w:pPr>
+        <w:ind w:left="1440"/>
+        <w:rPr>
+          <w:sz w:val="22"/>
+          <w:szCs w:val="22"/>
+        </w:rPr>
+      </w:pPr>
     </w:p>
     <w:p>
       <w:pPr>
@@ -3337,13 +3456,29 @@
     </w:p>
     <w:p>
       <w:pPr>
-        <w:ind w:left="360"/>
+        <w:ind w:left="1440"/>
         <w:rPr>
           <w:sz w:val="22"/>
           <w:szCs w:val="22"/>
           <w:lang w:eastAsia="ko-KR"/>
         </w:rPr>
       </w:pPr>
+      <w:r>
+        <w:rPr>
+          <w:sz w:val="22"/>
+          <w:szCs w:val="22"/>
+          <w:lang w:eastAsia="ko-KR"/>
+        </w:rPr>
+        <w:t xml:space="preserve">I think the most interesting part of the lab was seeing when </w:t>
+      </w:r>
+      <w:r>
+        <w:rPr>
+          <w:sz w:val="22"/>
+          <w:szCs w:val="22"/>
+          <w:lang w:eastAsia="ko-KR"/>
+        </w:rPr>
+        <w:t>dataflow and structural were easiest to implement.</w:t>
+      </w:r>
     </w:p>
     <w:sectPr>
       <w:pgSz w:w="12240" w:h="15840"/>
@@ -3926,8 +4061,8 @@
     <w:lsdException w:name="Plain Table 5" w:uiPriority="31" w:qFormat="1"/>
     <w:lsdException w:name="Grid Table Light" w:uiPriority="32" w:qFormat="1"/>
     <w:lsdException w:name="Grid Table 1 Light" w:uiPriority="33" w:qFormat="1"/>
-    <w:lsdException w:name="Grid Table 2" w:semiHidden="1" w:uiPriority="37" w:unhideWhenUsed="1"/>
-    <w:lsdException w:name="Grid Table 3" w:semiHidden="1" w:uiPriority="39" w:unhideWhenUsed="1" w:qFormat="1"/>
+    <w:lsdException w:name="Grid Table 2" w:uiPriority="37"/>
+    <w:lsdException w:name="Grid Table 3" w:uiPriority="39" w:qFormat="1"/>
     <w:lsdException w:name="Grid Table 4" w:uiPriority="41"/>
     <w:lsdException w:name="Grid Table 5 Dark" w:uiPriority="42"/>
     <w:lsdException w:name="Grid Table 6 Colorful" w:uiPriority="43"/>
@@ -4080,11 +4215,15 @@
   </w:style>
   <w:style w:type="character" w:default="1" w:styleId="DefaultParagraphFont">
     <w:name w:val="Default Paragraph Font"/>
+    <w:uiPriority w:val="1"/>
     <w:semiHidden/>
+    <w:unhideWhenUsed/>
   </w:style>
   <w:style w:type="table" w:default="1" w:styleId="TableNormal">
     <w:name w:val="Normal Table"/>
+    <w:uiPriority w:val="99"/>
     <w:semiHidden/>
+    <w:unhideWhenUsed/>
     <w:tblPr>
       <w:tblInd w:w="0" w:type="dxa"/>
       <w:tblCellMar>
@@ -4097,7 +4236,9 @@
   </w:style>
   <w:style w:type="numbering" w:default="1" w:styleId="NoList">
     <w:name w:val="No List"/>
+    <w:uiPriority w:val="99"/>
     <w:semiHidden/>
+    <w:unhideWhenUsed/>
   </w:style>
   <w:style w:type="character" w:customStyle="1" w:styleId="Heading2Char">
     <w:name w:val="Heading 2 Char"/>

</xml_diff>